<commit_message>
dodanie funkcjonalnosci do serwera
</commit_message>
<xml_diff>
--- a/docs/proto.docx
+++ b/docs/proto.docx
@@ -503,6 +503,16 @@
           <w:szCs w:val="24"/>
         </w:rPr>
         <w:br/>
+        <w:t>done: true/false</w:t>
+      </w:r>
+      <w:bookmarkStart w:id="0" w:name="_GoBack"/>
+      <w:bookmarkEnd w:id="0"/>
+      <w:r>
+        <w:rPr>
+          <w:sz w:val="24"/>
+          <w:szCs w:val="24"/>
+        </w:rPr>
+        <w:br/>
       </w:r>
       <w:r>
         <w:rPr>
@@ -582,7 +592,6 @@
           <w:b/>
           <w:sz w:val="40"/>
           <w:szCs w:val="40"/>
-          <w:lang w:val="en-US"/>
         </w:rPr>
       </w:pPr>
       <w:r>
@@ -590,123 +599,118 @@
           <w:b/>
           <w:sz w:val="40"/>
           <w:szCs w:val="40"/>
+        </w:rPr>
+        <w:t>deleteTask</w:t>
+      </w:r>
+    </w:p>
+    <w:p>
+      <w:pPr>
+        <w:rPr>
+          <w:b/>
+          <w:sz w:val="24"/>
+          <w:szCs w:val="24"/>
           <w:lang w:val="en-US"/>
         </w:rPr>
-        <w:t>deleteTask</w:t>
-      </w:r>
-    </w:p>
-    <w:p>
-      <w:pPr>
-        <w:rPr>
-          <w:b/>
+      </w:pPr>
+      <w:r>
+        <w:rPr>
+          <w:b/>
+          <w:sz w:val="24"/>
+          <w:szCs w:val="24"/>
+        </w:rPr>
+        <w:t>Parametry:</w:t>
+      </w:r>
+      <w:r>
+        <w:rPr>
+          <w:b/>
+          <w:sz w:val="24"/>
+          <w:szCs w:val="24"/>
+        </w:rPr>
+        <w:br/>
+      </w:r>
+      <w:r>
+        <w:rPr>
+          <w:sz w:val="24"/>
+          <w:szCs w:val="24"/>
+        </w:rPr>
+        <w:t>id*: id usuwanego taska</w:t>
+      </w:r>
+      <w:r>
+        <w:rPr>
+          <w:sz w:val="24"/>
+          <w:szCs w:val="24"/>
+        </w:rPr>
+        <w:br/>
+      </w:r>
+      <w:r>
+        <w:rPr>
+          <w:b/>
+          <w:sz w:val="24"/>
+          <w:szCs w:val="24"/>
+        </w:rPr>
+        <w:t>Opis:</w:t>
+      </w:r>
+      <w:r>
+        <w:rPr>
+          <w:b/>
+          <w:sz w:val="24"/>
+          <w:szCs w:val="24"/>
+        </w:rPr>
+        <w:br/>
+      </w:r>
+      <w:r>
+        <w:rPr>
+          <w:sz w:val="24"/>
+          <w:szCs w:val="24"/>
+        </w:rPr>
+        <w:t>Usuwa taska id</w:t>
+      </w:r>
+      <w:r>
+        <w:rPr>
+          <w:sz w:val="24"/>
+          <w:szCs w:val="24"/>
+        </w:rPr>
+        <w:br/>
+      </w:r>
+      <w:r>
+        <w:rPr>
+          <w:b/>
+          <w:sz w:val="24"/>
+          <w:szCs w:val="24"/>
+        </w:rPr>
+        <w:t>Możliwe odpowiedzi:</w:t>
+      </w:r>
+      <w:r>
+        <w:rPr>
+          <w:sz w:val="24"/>
+          <w:szCs w:val="24"/>
+        </w:rPr>
+        <w:br/>
+        <w:t>deleteTaskOK</w:t>
+      </w:r>
+      <w:r>
+        <w:rPr>
+          <w:sz w:val="24"/>
+          <w:szCs w:val="24"/>
+        </w:rPr>
+        <w:br/>
+        <w:t>deleteTaskFailed</w:t>
+      </w:r>
+      <w:r>
+        <w:rPr>
+          <w:sz w:val="24"/>
+          <w:szCs w:val="24"/>
+        </w:rPr>
+        <w:br/>
+        <w:t>operation</w:t>
+      </w:r>
+      <w:r>
+        <w:rPr>
           <w:sz w:val="24"/>
           <w:szCs w:val="24"/>
           <w:lang w:val="en-US"/>
         </w:rPr>
-      </w:pPr>
-      <w:r>
-        <w:rPr>
-          <w:b/>
-          <w:sz w:val="24"/>
-          <w:szCs w:val="24"/>
-          <w:lang w:val="en-US"/>
-        </w:rPr>
-        <w:t>Parametry:</w:t>
-      </w:r>
-      <w:r>
-        <w:rPr>
-          <w:b/>
-          <w:sz w:val="24"/>
-          <w:szCs w:val="24"/>
-          <w:lang w:val="en-US"/>
-        </w:rPr>
-        <w:br/>
-      </w:r>
-      <w:r>
-        <w:rPr>
-          <w:sz w:val="24"/>
-          <w:szCs w:val="24"/>
-          <w:lang w:val="en-US"/>
-        </w:rPr>
-        <w:t>id*: id usuwanego taska</w:t>
-      </w:r>
-      <w:r>
-        <w:rPr>
-          <w:sz w:val="24"/>
-          <w:szCs w:val="24"/>
-          <w:lang w:val="en-US"/>
-        </w:rPr>
-        <w:br/>
-      </w:r>
-      <w:r>
-        <w:rPr>
-          <w:b/>
-          <w:sz w:val="24"/>
-          <w:szCs w:val="24"/>
-          <w:lang w:val="en-US"/>
-        </w:rPr>
-        <w:t>Opis:</w:t>
-      </w:r>
-      <w:r>
-        <w:rPr>
-          <w:b/>
-          <w:sz w:val="24"/>
-          <w:szCs w:val="24"/>
-          <w:lang w:val="en-US"/>
-        </w:rPr>
-        <w:br/>
-      </w:r>
-      <w:r>
-        <w:rPr>
-          <w:sz w:val="24"/>
-          <w:szCs w:val="24"/>
-          <w:lang w:val="en-US"/>
-        </w:rPr>
-        <w:t>Usuwa taska id</w:t>
-      </w:r>
-      <w:r>
-        <w:rPr>
-          <w:sz w:val="24"/>
-          <w:szCs w:val="24"/>
-          <w:lang w:val="en-US"/>
-        </w:rPr>
-        <w:br/>
-      </w:r>
-      <w:r>
-        <w:rPr>
-          <w:b/>
-          <w:sz w:val="24"/>
-          <w:szCs w:val="24"/>
-          <w:lang w:val="en-US"/>
-        </w:rPr>
-        <w:t>Możliwe odpowiedzi:</w:t>
-      </w:r>
-      <w:r>
-        <w:rPr>
-          <w:sz w:val="24"/>
-          <w:szCs w:val="24"/>
-          <w:lang w:val="en-US"/>
-        </w:rPr>
-        <w:br/>
-        <w:t>deleteTaskOK</w:t>
-      </w:r>
-      <w:r>
-        <w:rPr>
-          <w:sz w:val="24"/>
-          <w:szCs w:val="24"/>
-          <w:lang w:val="en-US"/>
-        </w:rPr>
-        <w:br/>
-        <w:t>deleteTaskFailed</w:t>
-      </w:r>
-      <w:r>
-        <w:rPr>
-          <w:sz w:val="24"/>
-          <w:szCs w:val="24"/>
-          <w:lang w:val="en-US"/>
-        </w:rPr>
-        <w:br/>
-        <w:t>operationNotAllowed</w:t>
+        <w:t>NotAllowed</w:t>
       </w:r>
       <w:r>
         <w:rPr>
@@ -804,6 +808,7 @@
           <w:sz w:val="24"/>
           <w:szCs w:val="24"/>
         </w:rPr>
+        <w:lastRenderedPageBreak/>
         <w:t>Opis:</w:t>
       </w:r>
       <w:r>
@@ -830,7 +835,6 @@
           <w:szCs w:val="24"/>
           <w:lang w:val="en-US"/>
         </w:rPr>
-        <w:lastRenderedPageBreak/>
         <w:t>Możliwe odpowiedz:</w:t>
       </w:r>
       <w:r>
@@ -876,8 +880,6 @@
         </w:rPr>
         <w:t>authenticationRequired</w:t>
       </w:r>
-      <w:bookmarkStart w:id="0" w:name="_GoBack"/>
-      <w:bookmarkEnd w:id="0"/>
     </w:p>
     <w:p>
       <w:pPr>
@@ -1245,6 +1247,7 @@
           <w:sz w:val="24"/>
           <w:szCs w:val="24"/>
         </w:rPr>
+        <w:lastRenderedPageBreak/>
         <w:t>Opis</w:t>
       </w:r>
       <w:r>
@@ -1298,7 +1301,6 @@
           <w:sz w:val="24"/>
           <w:szCs w:val="24"/>
         </w:rPr>
-        <w:lastRenderedPageBreak/>
         <w:t>id – id nowopowstałego zadania</w:t>
       </w:r>
       <w:r>

</xml_diff>